<commit_message>
Terminando arquivos e realocação dos tais
</commit_message>
<xml_diff>
--- a/Atividade 08/KaioMazza_ATV08.docx
+++ b/Atividade 08/KaioMazza_ATV08.docx
@@ -1,6 +1,6 @@
 
 <file path=word/document.xml><?xml version="1.0" encoding="utf-8"?>
-<w:document xmlns:wpc="http://schemas.microsoft.com/office/word/2010/wordprocessingCanvas" xmlns:cx="http://schemas.microsoft.com/office/drawing/2014/chartex" xmlns:cx1="http://schemas.microsoft.com/office/drawing/2015/9/8/chartex" xmlns:cx2="http://schemas.microsoft.com/office/drawing/2015/10/21/chartex" xmlns:cx3="http://schemas.microsoft.com/office/drawing/2016/5/9/chartex" xmlns:cx4="http://schemas.microsoft.com/office/drawing/2016/5/10/chartex" xmlns:cx5="http://schemas.microsoft.com/office/drawing/2016/5/11/chartex" xmlns:cx6="http://schemas.microsoft.com/office/drawing/2016/5/12/chartex" xmlns:cx7="http://schemas.microsoft.com/office/drawing/2016/5/13/chartex" xmlns:cx8="http://schemas.microsoft.com/office/drawing/2016/5/14/chartex" xmlns:mc="http://schemas.openxmlformats.org/markup-compatibility/2006" xmlns:aink="http://schemas.microsoft.com/office/drawing/2016/ink" xmlns:am3d="http://schemas.microsoft.com/office/drawing/2017/model3d" xmlns:o="urn:schemas-microsoft-com:office:office" xmlns:oel="http://schemas.microsoft.com/office/2019/extlst" xmlns:r="http://schemas.openxmlformats.org/officeDocument/2006/relationships" xmlns:m="http://schemas.openxmlformats.org/officeDocument/2006/math" xmlns:v="urn:schemas-microsoft-com:vml" xmlns:wp14="http://schemas.microsoft.com/office/word/2010/wordprocessingDrawing" xmlns:wp="http://schemas.openxmlformats.org/drawingml/2006/wordprocessingDrawing" xmlns:w10="urn:schemas-microsoft-com:office:word" xmlns:w="http://schemas.openxmlformats.org/wordprocessingml/2006/main" xmlns:w14="http://schemas.microsoft.com/office/word/2010/wordml" xmlns:w15="http://schemas.microsoft.com/office/word/2012/wordml" xmlns:w16cex="http://schemas.microsoft.com/office/word/2018/wordml/cex" xmlns:w16cid="http://schemas.microsoft.com/office/word/2016/wordml/cid" xmlns:w16="http://schemas.microsoft.com/office/word/2018/wordml" xmlns:w16du="http://schemas.microsoft.com/office/word/2023/wordml/word16du" xmlns:w16sdtdh="http://schemas.microsoft.com/office/word/2020/wordml/sdtdatahash" xmlns:w16sdtfl="http://schemas.microsoft.com/office/word/2024/wordml/sdtformatlock" xmlns:w16se="http://schemas.microsoft.com/office/word/2015/wordml/symex" xmlns:wpg="http://schemas.microsoft.com/office/word/2010/wordprocessingGroup" xmlns:wpi="http://schemas.microsoft.com/office/word/2010/wordprocessingInk" xmlns:wne="http://schemas.microsoft.com/office/word/2006/wordml" xmlns:wps="http://schemas.microsoft.com/office/word/2010/wordprocessingShape" mc:Ignorable="w14 w15 w16se w16cid w16 w16cex w16sdtdh w16sdtfl w16du wp14">
+<w:document xmlns:wpc="http://schemas.microsoft.com/office/word/2010/wordprocessingCanvas" xmlns:cx="http://schemas.microsoft.com/office/drawing/2014/chartex" xmlns:cx1="http://schemas.microsoft.com/office/drawing/2015/9/8/chartex" xmlns:cx2="http://schemas.microsoft.com/office/drawing/2015/10/21/chartex" xmlns:cx3="http://schemas.microsoft.com/office/drawing/2016/5/9/chartex" xmlns:cx4="http://schemas.microsoft.com/office/drawing/2016/5/10/chartex" xmlns:cx5="http://schemas.microsoft.com/office/drawing/2016/5/11/chartex" xmlns:cx6="http://schemas.microsoft.com/office/drawing/2016/5/12/chartex" xmlns:cx7="http://schemas.microsoft.com/office/drawing/2016/5/13/chartex" xmlns:cx8="http://schemas.microsoft.com/office/drawing/2016/5/14/chartex" xmlns:mc="http://schemas.openxmlformats.org/markup-compatibility/2006" xmlns:aink="http://schemas.microsoft.com/office/drawing/2016/ink" xmlns:am3d="http://schemas.microsoft.com/office/drawing/2017/model3d" xmlns:o="urn:schemas-microsoft-com:office:office" xmlns:oel="http://schemas.microsoft.com/office/2019/extlst" xmlns:r="http://schemas.openxmlformats.org/officeDocument/2006/relationships" xmlns:m="http://schemas.openxmlformats.org/officeDocument/2006/math" xmlns:v="urn:schemas-microsoft-com:vml" xmlns:wp14="http://schemas.microsoft.com/office/word/2010/wordprocessingDrawing" xmlns:wp="http://schemas.openxmlformats.org/drawingml/2006/wordprocessingDrawing" xmlns:w10="urn:schemas-microsoft-com:office:word" xmlns:w="http://schemas.openxmlformats.org/wordprocessingml/2006/main" xmlns:w14="http://schemas.microsoft.com/office/word/2010/wordml" xmlns:w15="http://schemas.microsoft.com/office/word/2012/wordml" xmlns:w16cex="http://schemas.microsoft.com/office/word/2018/wordml/cex" xmlns:w16cid="http://schemas.microsoft.com/office/word/2016/wordml/cid" xmlns:w16="http://schemas.microsoft.com/office/word/2018/wordml" xmlns:w16sdtdh="http://schemas.microsoft.com/office/word/2020/wordml/sdtdatahash" xmlns:w16se="http://schemas.microsoft.com/office/word/2015/wordml/symex" xmlns:wpg="http://schemas.microsoft.com/office/word/2010/wordprocessingGroup" xmlns:wpi="http://schemas.microsoft.com/office/word/2010/wordprocessingInk" xmlns:wne="http://schemas.microsoft.com/office/word/2006/wordml" xmlns:wps="http://schemas.microsoft.com/office/word/2010/wordprocessingShape" mc:Ignorable="w14 w15 w16se w16cid w16 w16cex w16sdtdh wp14">
   <w:body>
     <w:tbl>
       <w:tblPr>
@@ -248,7 +248,23 @@
                 <w:b/>
                 <w:bCs/>
               </w:rPr>
-              <w:t>UC – Desenv. Sistemas</w:t>
+              <w:t xml:space="preserve">UC – </w:t>
+            </w:r>
+            <w:proofErr w:type="spellStart"/>
+            <w:r>
+              <w:rPr>
+                <w:b/>
+                <w:bCs/>
+              </w:rPr>
+              <w:t>Desenv</w:t>
+            </w:r>
+            <w:proofErr w:type="spellEnd"/>
+            <w:r>
+              <w:rPr>
+                <w:b/>
+                <w:bCs/>
+              </w:rPr>
+              <w:t>. Sistemas</w:t>
             </w:r>
           </w:p>
         </w:tc>
@@ -294,7 +310,6 @@
               <w:spacing w:after="0"/>
               <w:rPr>
                 <w:b/>
-                <w:color w:val="FF0000"/>
               </w:rPr>
             </w:pPr>
             <w:r>
@@ -316,13 +331,23 @@
               <w:rPr>
                 <w:b/>
               </w:rPr>
-              <w:t xml:space="preserve">  ESCREVA SEU NOME AQUI</w:t>
+              <w:t xml:space="preserve">  </w:t>
             </w:r>
           </w:p>
           <w:p>
             <w:pPr>
               <w:spacing w:after="0"/>
+              <w:rPr>
+                <w:b/>
+                <w:color w:val="FF0000"/>
+              </w:rPr>
             </w:pPr>
+            <w:r>
+              <w:rPr>
+                <w:b/>
+              </w:rPr>
+              <w:t>KAIO GOMES DO NASCIMENTO MAZZA</w:t>
+            </w:r>
           </w:p>
         </w:tc>
         <w:tc>
@@ -346,6 +371,12 @@
                 <w:b/>
               </w:rPr>
             </w:pPr>
+            <w:r>
+              <w:rPr>
+                <w:b/>
+              </w:rPr>
+              <w:t>T DESN 2024/2</w:t>
+            </w:r>
           </w:p>
         </w:tc>
         <w:tc>
@@ -369,6 +400,12 @@
                 <w:b/>
               </w:rPr>
             </w:pPr>
+            <w:r>
+              <w:rPr>
+                <w:b/>
+              </w:rPr>
+              <w:t>NOTURNO</w:t>
+            </w:r>
           </w:p>
         </w:tc>
       </w:tr>
@@ -605,7 +642,7 @@
               </wp:anchor>
             </w:drawing>
           </mc:Choice>
-          <mc:Fallback>
+          <mc:Fallback xmlns:w16sdtfl="http://schemas.microsoft.com/office/word/2024/wordml/sdtformatlock" xmlns:w16du="http://schemas.microsoft.com/office/word/2023/wordml/word16du">
             <w:pict>
               <v:rect w14:anchorId="7CFA8F45" id="Retângulo 2" o:spid="_x0000_s1026" style="position:absolute;margin-left:-13.85pt;margin-top:32pt;width:550.2pt;height:292.15pt;z-index:-251657216;visibility:visible;mso-wrap-style:square;mso-width-percent:0;mso-height-percent:0;mso-wrap-distance-left:9pt;mso-wrap-distance-top:0;mso-wrap-distance-right:9pt;mso-wrap-distance-bottom:0;mso-position-horizontal:absolute;mso-position-horizontal-relative:margin;mso-position-vertical:absolute;mso-position-vertical-relative:text;mso-width-percent:0;mso-height-percent:0;mso-width-relative:margin;mso-height-relative:margin;v-text-anchor:middle" o:gfxdata="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" fillcolor="#f2f2f2 [3052]" strokecolor="black [3213]" strokeweight="2.25pt">
                 <w10:wrap anchorx="margin"/>
@@ -859,7 +896,15 @@
         <w:jc w:val="both"/>
       </w:pPr>
       <w:r>
-        <w:t xml:space="preserve">Os PRINTs anexados nesse arquivo </w:t>
+        <w:t xml:space="preserve">Os </w:t>
+      </w:r>
+      <w:proofErr w:type="spellStart"/>
+      <w:r>
+        <w:t>PRINTs</w:t>
+      </w:r>
+      <w:proofErr w:type="spellEnd"/>
+      <w:r>
+        <w:t xml:space="preserve"> anexados nesse arquivo </w:t>
       </w:r>
       <w:r>
         <w:rPr>
@@ -1100,6 +1145,93 @@
     </w:p>
     <w:p>
       <w:pPr>
+        <w:jc w:val="center"/>
+      </w:pPr>
+    </w:p>
+    <w:p>
+      <w:pPr>
+        <w:jc w:val="center"/>
+        <w:rPr>
+          <w:b/>
+          <w:bCs/>
+        </w:rPr>
+      </w:pPr>
+      <w:r>
+        <w:rPr>
+          <w:b/>
+          <w:bCs/>
+          <w:noProof/>
+        </w:rPr>
+        <w:lastRenderedPageBreak/>
+        <w:drawing>
+          <wp:anchor distT="0" distB="0" distL="114300" distR="114300" simplePos="0" relativeHeight="251660288" behindDoc="0" locked="0" layoutInCell="1" allowOverlap="1" wp14:anchorId="19C15E07" wp14:editId="2308CD7F">
+            <wp:simplePos x="0" y="0"/>
+            <wp:positionH relativeFrom="margin">
+              <wp:align>center</wp:align>
+            </wp:positionH>
+            <wp:positionV relativeFrom="paragraph">
+              <wp:posOffset>323850</wp:posOffset>
+            </wp:positionV>
+            <wp:extent cx="7111795" cy="2657475"/>
+            <wp:effectExtent l="0" t="0" r="0" b="0"/>
+            <wp:wrapSquare wrapText="bothSides"/>
+            <wp:docPr id="3" name="Imagem 3" descr="Forma, Retângulo&#10;&#10;O conteúdo gerado por IA pode estar incorreto."/>
+            <wp:cNvGraphicFramePr>
+              <a:graphicFrameLocks xmlns:a="http://schemas.openxmlformats.org/drawingml/2006/main" noChangeAspect="1"/>
+            </wp:cNvGraphicFramePr>
+            <a:graphic xmlns:a="http://schemas.openxmlformats.org/drawingml/2006/main">
+              <a:graphicData uri="http://schemas.openxmlformats.org/drawingml/2006/picture">
+                <pic:pic xmlns:pic="http://schemas.openxmlformats.org/drawingml/2006/picture">
+                  <pic:nvPicPr>
+                    <pic:cNvPr id="3" name="Imagem 3" descr="Forma, Retângulo&#10;&#10;O conteúdo gerado por IA pode estar incorreto."/>
+                    <pic:cNvPicPr/>
+                  </pic:nvPicPr>
+                  <pic:blipFill>
+                    <a:blip r:embed="rId8">
+                      <a:extLst>
+                        <a:ext uri="{28A0092B-C50C-407E-A947-70E740481C1C}">
+                          <a14:useLocalDpi xmlns:a14="http://schemas.microsoft.com/office/drawing/2010/main" val="0"/>
+                        </a:ext>
+                      </a:extLst>
+                    </a:blip>
+                    <a:stretch>
+                      <a:fillRect/>
+                    </a:stretch>
+                  </pic:blipFill>
+                  <pic:spPr>
+                    <a:xfrm>
+                      <a:off x="0" y="0"/>
+                      <a:ext cx="7111795" cy="2657475"/>
+                    </a:xfrm>
+                    <a:prstGeom prst="rect">
+                      <a:avLst/>
+                    </a:prstGeom>
+                  </pic:spPr>
+                </pic:pic>
+              </a:graphicData>
+            </a:graphic>
+          </wp:anchor>
+        </w:drawing>
+      </w:r>
+      <w:r>
+        <w:rPr>
+          <w:b/>
+          <w:bCs/>
+        </w:rPr>
+        <w:t>DENSENVOLVIMENTO DO ALUNO:</w:t>
+      </w:r>
+    </w:p>
+    <w:p>
+      <w:pPr>
+        <w:jc w:val="center"/>
+        <w:rPr>
+          <w:b/>
+          <w:bCs/>
+        </w:rPr>
+      </w:pPr>
+    </w:p>
+    <w:p>
+      <w:pPr>
         <w:spacing w:after="0" w:line="240" w:lineRule="auto"/>
         <w:jc w:val="center"/>
         <w:rPr>
@@ -1119,7 +1251,7 @@
 </file>
 
 <file path=word/numbering.xml><?xml version="1.0" encoding="utf-8"?>
-<w:numbering xmlns:wpc="http://schemas.microsoft.com/office/word/2010/wordprocessingCanvas" xmlns:cx="http://schemas.microsoft.com/office/drawing/2014/chartex" xmlns:cx1="http://schemas.microsoft.com/office/drawing/2015/9/8/chartex" xmlns:cx2="http://schemas.microsoft.com/office/drawing/2015/10/21/chartex" xmlns:cx3="http://schemas.microsoft.com/office/drawing/2016/5/9/chartex" xmlns:cx4="http://schemas.microsoft.com/office/drawing/2016/5/10/chartex" xmlns:cx5="http://schemas.microsoft.com/office/drawing/2016/5/11/chartex" xmlns:cx6="http://schemas.microsoft.com/office/drawing/2016/5/12/chartex" xmlns:cx7="http://schemas.microsoft.com/office/drawing/2016/5/13/chartex" xmlns:cx8="http://schemas.microsoft.com/office/drawing/2016/5/14/chartex" xmlns:mc="http://schemas.openxmlformats.org/markup-compatibility/2006" xmlns:aink="http://schemas.microsoft.com/office/drawing/2016/ink" xmlns:am3d="http://schemas.microsoft.com/office/drawing/2017/model3d" xmlns:o="urn:schemas-microsoft-com:office:office" xmlns:oel="http://schemas.microsoft.com/office/2019/extlst" xmlns:r="http://schemas.openxmlformats.org/officeDocument/2006/relationships" xmlns:m="http://schemas.openxmlformats.org/officeDocument/2006/math" xmlns:v="urn:schemas-microsoft-com:vml" xmlns:wp14="http://schemas.microsoft.com/office/word/2010/wordprocessingDrawing" xmlns:wp="http://schemas.openxmlformats.org/drawingml/2006/wordprocessingDrawing" xmlns:w10="urn:schemas-microsoft-com:office:word" xmlns:w="http://schemas.openxmlformats.org/wordprocessingml/2006/main" xmlns:w14="http://schemas.microsoft.com/office/word/2010/wordml" xmlns:w15="http://schemas.microsoft.com/office/word/2012/wordml" xmlns:w16cex="http://schemas.microsoft.com/office/word/2018/wordml/cex" xmlns:w16cid="http://schemas.microsoft.com/office/word/2016/wordml/cid" xmlns:w16="http://schemas.microsoft.com/office/word/2018/wordml" xmlns:w16du="http://schemas.microsoft.com/office/word/2023/wordml/word16du" xmlns:w16sdtdh="http://schemas.microsoft.com/office/word/2020/wordml/sdtdatahash" xmlns:w16sdtfl="http://schemas.microsoft.com/office/word/2024/wordml/sdtformatlock" xmlns:w16se="http://schemas.microsoft.com/office/word/2015/wordml/symex" xmlns:wpg="http://schemas.microsoft.com/office/word/2010/wordprocessingGroup" xmlns:wpi="http://schemas.microsoft.com/office/word/2010/wordprocessingInk" xmlns:wne="http://schemas.microsoft.com/office/word/2006/wordml" xmlns:wps="http://schemas.microsoft.com/office/word/2010/wordprocessingShape" mc:Ignorable="w14 w15 w16se w16cid w16 w16cex w16sdtdh w16sdtfl w16du wp14">
+<w:numbering xmlns:wpc="http://schemas.microsoft.com/office/word/2010/wordprocessingCanvas" xmlns:cx="http://schemas.microsoft.com/office/drawing/2014/chartex" xmlns:cx1="http://schemas.microsoft.com/office/drawing/2015/9/8/chartex" xmlns:cx2="http://schemas.microsoft.com/office/drawing/2015/10/21/chartex" xmlns:cx3="http://schemas.microsoft.com/office/drawing/2016/5/9/chartex" xmlns:cx4="http://schemas.microsoft.com/office/drawing/2016/5/10/chartex" xmlns:cx5="http://schemas.microsoft.com/office/drawing/2016/5/11/chartex" xmlns:cx6="http://schemas.microsoft.com/office/drawing/2016/5/12/chartex" xmlns:cx7="http://schemas.microsoft.com/office/drawing/2016/5/13/chartex" xmlns:cx8="http://schemas.microsoft.com/office/drawing/2016/5/14/chartex" xmlns:mc="http://schemas.openxmlformats.org/markup-compatibility/2006" xmlns:aink="http://schemas.microsoft.com/office/drawing/2016/ink" xmlns:am3d="http://schemas.microsoft.com/office/drawing/2017/model3d" xmlns:o="urn:schemas-microsoft-com:office:office" xmlns:oel="http://schemas.microsoft.com/office/2019/extlst" xmlns:r="http://schemas.openxmlformats.org/officeDocument/2006/relationships" xmlns:m="http://schemas.openxmlformats.org/officeDocument/2006/math" xmlns:v="urn:schemas-microsoft-com:vml" xmlns:wp14="http://schemas.microsoft.com/office/word/2010/wordprocessingDrawing" xmlns:wp="http://schemas.openxmlformats.org/drawingml/2006/wordprocessingDrawing" xmlns:w10="urn:schemas-microsoft-com:office:word" xmlns:w="http://schemas.openxmlformats.org/wordprocessingml/2006/main" xmlns:w14="http://schemas.microsoft.com/office/word/2010/wordml" xmlns:w15="http://schemas.microsoft.com/office/word/2012/wordml" xmlns:w16cex="http://schemas.microsoft.com/office/word/2018/wordml/cex" xmlns:w16cid="http://schemas.microsoft.com/office/word/2016/wordml/cid" xmlns:w16="http://schemas.microsoft.com/office/word/2018/wordml" xmlns:w16sdtdh="http://schemas.microsoft.com/office/word/2020/wordml/sdtdatahash" xmlns:w16se="http://schemas.microsoft.com/office/word/2015/wordml/symex" xmlns:wpg="http://schemas.microsoft.com/office/word/2010/wordprocessingGroup" xmlns:wpi="http://schemas.microsoft.com/office/word/2010/wordprocessingInk" xmlns:wne="http://schemas.microsoft.com/office/word/2006/wordml" xmlns:wps="http://schemas.microsoft.com/office/word/2010/wordprocessingShape" mc:Ignorable="w14 w15 w16se w16cid w16 w16cex w16sdtdh wp14">
   <w:abstractNum w:abstractNumId="0" w15:restartNumberingAfterBreak="0">
     <w:nsid w:val="024E17B8"/>
     <w:multiLevelType w:val="hybridMultilevel"/>
@@ -5435,7 +5567,7 @@
 </file>
 
 <file path=word/styles.xml><?xml version="1.0" encoding="utf-8"?>
-<w:styles xmlns:mc="http://schemas.openxmlformats.org/markup-compatibility/2006" xmlns:r="http://schemas.openxmlformats.org/officeDocument/2006/relationships" xmlns:w="http://schemas.openxmlformats.org/wordprocessingml/2006/main" xmlns:w14="http://schemas.microsoft.com/office/word/2010/wordml" xmlns:w15="http://schemas.microsoft.com/office/word/2012/wordml" xmlns:w16cex="http://schemas.microsoft.com/office/word/2018/wordml/cex" xmlns:w16cid="http://schemas.microsoft.com/office/word/2016/wordml/cid" xmlns:w16="http://schemas.microsoft.com/office/word/2018/wordml" xmlns:w16du="http://schemas.microsoft.com/office/word/2023/wordml/word16du" xmlns:w16sdtdh="http://schemas.microsoft.com/office/word/2020/wordml/sdtdatahash" xmlns:w16sdtfl="http://schemas.microsoft.com/office/word/2024/wordml/sdtformatlock" xmlns:w16se="http://schemas.microsoft.com/office/word/2015/wordml/symex" mc:Ignorable="w14 w15 w16se w16cid w16 w16cex w16sdtdh w16sdtfl w16du">
+<w:styles xmlns:mc="http://schemas.openxmlformats.org/markup-compatibility/2006" xmlns:r="http://schemas.openxmlformats.org/officeDocument/2006/relationships" xmlns:w="http://schemas.openxmlformats.org/wordprocessingml/2006/main" xmlns:w14="http://schemas.microsoft.com/office/word/2010/wordml" xmlns:w15="http://schemas.microsoft.com/office/word/2012/wordml" xmlns:w16cex="http://schemas.microsoft.com/office/word/2018/wordml/cex" xmlns:w16cid="http://schemas.microsoft.com/office/word/2016/wordml/cid" xmlns:w16="http://schemas.microsoft.com/office/word/2018/wordml" xmlns:w16sdtdh="http://schemas.microsoft.com/office/word/2020/wordml/sdtdatahash" xmlns:w16se="http://schemas.microsoft.com/office/word/2015/wordml/symex" mc:Ignorable="w14 w15 w16se w16cid w16 w16cex w16sdtdh">
   <w:docDefaults>
     <w:rPrDefault>
       <w:rPr>

</xml_diff>